<commit_message>
Actualización de documentos y reports
</commit_message>
<xml_diff>
--- a/reports/Student #3/03 - Requirements - Student #3.docx
+++ b/reports/Student #3/03 - Requirements - Student #3.docx
@@ -244,7 +244,6 @@
                 <w:rFonts w:asciiTheme="majorHAnsi" w:hAnsiTheme="majorHAnsi" w:cstheme="majorBidi"/>
                 <w:b/>
                 <w:bCs/>
-                <w:lang w:val="es-ES"/>
               </w:rPr>
             </w:pPr>
             <w:r>
@@ -265,7 +264,6 @@
             <w:r>
               <w:rPr>
                 <w:rFonts w:asciiTheme="majorHAnsi" w:hAnsiTheme="majorHAnsi" w:cstheme="majorBidi"/>
-                <w:lang w:val="es-ES"/>
               </w:rPr>
               <w:t xml:space="preserve"> </w:t>
             </w:r>
@@ -273,7 +271,6 @@
               <w:sdtPr>
                 <w:rPr>
                   <w:rFonts w:asciiTheme="majorHAnsi" w:hAnsiTheme="majorHAnsi" w:cstheme="majorBidi"/>
-                  <w:lang w:val="es-ES"/>
                 </w:rPr>
                 <w:tag w:val="ID2"/>
                 <w:id w:val="-1276937016"/>
@@ -287,7 +284,6 @@
                 <w:r>
                   <w:rPr>
                     <w:rFonts w:asciiTheme="majorHAnsi" w:hAnsiTheme="majorHAnsi" w:cstheme="majorBidi"/>
-                    <w:lang w:val="es-ES"/>
                   </w:rPr>
                   <w:t>4596*****</w:t>
                 </w:r>
@@ -329,7 +325,6 @@
               <w:sdtPr>
                 <w:rPr>
                   <w:rFonts w:asciiTheme="majorHAnsi" w:hAnsiTheme="majorHAnsi" w:cstheme="majorHAnsi"/>
-                  <w:lang w:val="es-ES"/>
                 </w:rPr>
                 <w:tag w:val="UVUS02"/>
                 <w:id w:val="1381354132"/>
@@ -343,21 +338,18 @@
                 <w:r>
                   <w:rPr>
                     <w:rFonts w:asciiTheme="majorHAnsi" w:hAnsiTheme="majorHAnsi" w:cstheme="majorHAnsi"/>
-                    <w:lang w:val="es-ES"/>
                   </w:rPr>
                   <w:t xml:space="preserve"> </w:t>
                 </w:r>
                 <w:r>
                   <w:rPr>
                     <w:rFonts w:asciiTheme="majorHAnsi" w:hAnsiTheme="majorHAnsi" w:cstheme="majorHAnsi"/>
-                    <w:lang w:val="es-ES"/>
                   </w:rPr>
                   <w:t>MTD8580</w:t>
                 </w:r>
                 <w:r>
                   <w:rPr>
                     <w:rFonts w:asciiTheme="majorHAnsi" w:hAnsiTheme="majorHAnsi" w:cstheme="majorHAnsi"/>
-                    <w:lang w:val="es-ES"/>
                   </w:rPr>
                   <w:t xml:space="preserve"> </w:t>
                 </w:r>
@@ -451,6 +443,7 @@
               <w:sdtPr>
                 <w:rPr>
                   <w:rFonts w:asciiTheme="majorHAnsi" w:hAnsiTheme="majorHAnsi" w:cstheme="majorHAnsi"/>
+                  <w:lang w:val="es-ES"/>
                 </w:rPr>
                 <w:tag w:val="Roles2"/>
                 <w:id w:val="-1975901162"/>
@@ -464,6 +457,7 @@
                 <w:r>
                   <w:rPr>
                     <w:rFonts w:asciiTheme="majorHAnsi" w:hAnsiTheme="majorHAnsi" w:cstheme="majorHAnsi"/>
+                    <w:lang w:val="es-ES"/>
                   </w:rPr>
                   <w:t>Developer, Operator</w:t>
                 </w:r>
@@ -591,6 +585,7 @@
       <w:pPr>
         <w:pStyle w:val="Requirement-Header"/>
       </w:pPr>
+      <w:bookmarkStart w:id="0" w:name="_Hlk190979783"/>
       <w:r>
         <w:t>Modify the anonymous menu so that it shows an option that takes the browser to the home page of your favourite web site</w:t>
       </w:r>
@@ -712,6 +707,7 @@
         <w:t xml:space="preserve">. </w:t>
       </w:r>
     </w:p>
+    <w:bookmarkEnd w:id="0"/>
     <w:permStart w:id="1733719730" w:edGrp="everyone"/>
     <w:p>
       <w:pPr>
@@ -797,6 +793,7 @@
           <w:rFonts w:asciiTheme="majorHAnsi" w:hAnsiTheme="majorHAnsi" w:cstheme="majorBidi"/>
         </w:rPr>
       </w:pPr>
+      <w:bookmarkStart w:id="1" w:name="_Hlk190979931"/>
       <w:r>
         <w:t>Provide a link to your planning dashboard in GitHub to review the tasks, their current status, and your schedule</w:t>
       </w:r>
@@ -804,6 +801,7 @@
         <w:t xml:space="preserve">.  </w:t>
       </w:r>
     </w:p>
+    <w:bookmarkEnd w:id="1"/>
     <w:permStart w:id="244456920" w:edGrp="everyone"/>
     <w:p>
       <w:pPr>
@@ -1131,7 +1129,7 @@
       <w:pPr>
         <w:pStyle w:val="Requirement-Header"/>
       </w:pPr>
-      <w:bookmarkStart w:id="0" w:name="OLE_LINK1"/>
+      <w:bookmarkStart w:id="2" w:name="OLE_LINK1"/>
       <w:r>
         <w:t xml:space="preserve">A </w:t>
       </w:r>
@@ -1216,7 +1214,7 @@
       <w:r>
         <w:t xml:space="preserve">. </w:t>
       </w:r>
-      <w:bookmarkEnd w:id="0"/>
+      <w:bookmarkEnd w:id="2"/>
     </w:p>
     <w:permStart w:id="1685676958" w:edGrp="everyone"/>
     <w:p>
@@ -1384,7 +1382,7 @@
         <w:t xml:space="preserve"> </w:t>
       </w:r>
     </w:p>
-    <w:bookmarkStart w:id="1" w:name="_Hlk157677981"/>
+    <w:bookmarkStart w:id="3" w:name="_Hlk157677981"/>
     <w:permStart w:id="339812661" w:edGrp="everyone"/>
     <w:p>
       <w:pPr>
@@ -1409,7 +1407,7 @@
       <w:r>
         <w:t xml:space="preserve">   </w:t>
       </w:r>
-      <w:bookmarkEnd w:id="1"/>
+      <w:bookmarkEnd w:id="3"/>
     </w:p>
     <w:p>
       <w:pPr>
@@ -3537,7 +3535,16 @@
         </w:sdtPr>
         <w:sdtContent>
           <w:r>
-            <w:t xml:space="preserve">    </w:t>
+            <w:t xml:space="preserve"> </w:t>
+          </w:r>
+          <w:r>
+            <w:t>X</w:t>
+          </w:r>
+          <w:r>
+            <w:t xml:space="preserve"> </w:t>
+          </w:r>
+          <w:r>
+            <w:t xml:space="preserve"> </w:t>
           </w:r>
         </w:sdtContent>
       </w:sdt>
@@ -7428,6 +7435,7 @@
     <w:rsid w:val="002C1814"/>
     <w:rsid w:val="003264FF"/>
     <w:rsid w:val="00354637"/>
+    <w:rsid w:val="00354ABC"/>
     <w:rsid w:val="00362E40"/>
     <w:rsid w:val="00367932"/>
     <w:rsid w:val="003936CA"/>
@@ -7442,6 +7450,7 @@
     <w:rsid w:val="007826C3"/>
     <w:rsid w:val="007C74CE"/>
     <w:rsid w:val="007E17DC"/>
+    <w:rsid w:val="0087281F"/>
     <w:rsid w:val="008B1087"/>
     <w:rsid w:val="008D6165"/>
     <w:rsid w:val="008E08ED"/>

</xml_diff>